<commit_message>
Fixed TOC for SRS v1.3 in project/SRS
</commit_message>
<xml_diff>
--- a/project/SRS/CSC431Team11SRSDraft3.docx
+++ b/project/SRS/CSC431Team11SRSDraft3.docx
@@ -20,6 +20,7 @@
       <w:bookmarkStart w:id="6" w:name="_Toc65043277"/>
       <w:bookmarkStart w:id="7" w:name="_Toc66223718"/>
       <w:bookmarkStart w:id="8" w:name="_Toc66225914"/>
+      <w:bookmarkStart w:id="9" w:name="_Toc71145329"/>
       <w:r>
         <w:rPr>
           <w:rFonts w:eastAsiaTheme="minorEastAsia"/>
@@ -140,6 +141,7 @@
       <w:bookmarkEnd w:id="6"/>
       <w:bookmarkEnd w:id="7"/>
       <w:bookmarkEnd w:id="8"/>
+      <w:bookmarkEnd w:id="9"/>
     </w:p>
     <w:p>
       <w:pPr>
@@ -427,14 +429,16 @@
           <w:numId w:val="0"/>
         </w:numPr>
       </w:pPr>
-      <w:bookmarkStart w:id="9" w:name="_Toc66223719"/>
-      <w:bookmarkStart w:id="10" w:name="_Toc66225915"/>
+      <w:bookmarkStart w:id="10" w:name="_Toc66223719"/>
+      <w:bookmarkStart w:id="11" w:name="_Toc66225915"/>
+      <w:bookmarkStart w:id="12" w:name="_Toc71145330"/>
       <w:r>
         <w:lastRenderedPageBreak/>
         <w:t>Version History</w:t>
       </w:r>
-      <w:bookmarkEnd w:id="9"/>
       <w:bookmarkEnd w:id="10"/>
+      <w:bookmarkEnd w:id="11"/>
+      <w:bookmarkEnd w:id="12"/>
     </w:p>
     <w:p>
       <w:pPr>
@@ -474,10 +478,11 @@
                 <w:szCs w:val="24"/>
               </w:rPr>
             </w:pPr>
-            <w:bookmarkStart w:id="11" w:name="_Toc65022661"/>
-            <w:bookmarkStart w:id="12" w:name="_Toc65043279"/>
-            <w:bookmarkStart w:id="13" w:name="_Toc66223720"/>
-            <w:bookmarkStart w:id="14" w:name="_Toc66225916"/>
+            <w:bookmarkStart w:id="13" w:name="_Toc65022661"/>
+            <w:bookmarkStart w:id="14" w:name="_Toc65043279"/>
+            <w:bookmarkStart w:id="15" w:name="_Toc66223720"/>
+            <w:bookmarkStart w:id="16" w:name="_Toc66225916"/>
+            <w:bookmarkStart w:id="17" w:name="_Toc71145331"/>
             <w:r>
               <w:rPr>
                 <w:color w:val="FFFFFF" w:themeColor="background1"/>
@@ -486,10 +491,11 @@
               </w:rPr>
               <w:t>Version</w:t>
             </w:r>
-            <w:bookmarkEnd w:id="11"/>
-            <w:bookmarkEnd w:id="12"/>
             <w:bookmarkEnd w:id="13"/>
             <w:bookmarkEnd w:id="14"/>
+            <w:bookmarkEnd w:id="15"/>
+            <w:bookmarkEnd w:id="16"/>
+            <w:bookmarkEnd w:id="17"/>
           </w:p>
         </w:tc>
         <w:tc>
@@ -510,10 +516,11 @@
                 <w:szCs w:val="24"/>
               </w:rPr>
             </w:pPr>
-            <w:bookmarkStart w:id="15" w:name="_Toc65022662"/>
-            <w:bookmarkStart w:id="16" w:name="_Toc65043280"/>
-            <w:bookmarkStart w:id="17" w:name="_Toc66223721"/>
-            <w:bookmarkStart w:id="18" w:name="_Toc66225917"/>
+            <w:bookmarkStart w:id="18" w:name="_Toc65022662"/>
+            <w:bookmarkStart w:id="19" w:name="_Toc65043280"/>
+            <w:bookmarkStart w:id="20" w:name="_Toc66223721"/>
+            <w:bookmarkStart w:id="21" w:name="_Toc66225917"/>
+            <w:bookmarkStart w:id="22" w:name="_Toc71145332"/>
             <w:r>
               <w:rPr>
                 <w:color w:val="FFFFFF" w:themeColor="background1"/>
@@ -522,10 +529,11 @@
               </w:rPr>
               <w:t>Date</w:t>
             </w:r>
-            <w:bookmarkEnd w:id="15"/>
-            <w:bookmarkEnd w:id="16"/>
-            <w:bookmarkEnd w:id="17"/>
             <w:bookmarkEnd w:id="18"/>
+            <w:bookmarkEnd w:id="19"/>
+            <w:bookmarkEnd w:id="20"/>
+            <w:bookmarkEnd w:id="21"/>
+            <w:bookmarkEnd w:id="22"/>
           </w:p>
         </w:tc>
         <w:tc>
@@ -548,10 +556,11 @@
                 <w:szCs w:val="24"/>
               </w:rPr>
             </w:pPr>
-            <w:bookmarkStart w:id="19" w:name="_Toc65022663"/>
-            <w:bookmarkStart w:id="20" w:name="_Toc65043281"/>
-            <w:bookmarkStart w:id="21" w:name="_Toc66223722"/>
-            <w:bookmarkStart w:id="22" w:name="_Toc66225918"/>
+            <w:bookmarkStart w:id="23" w:name="_Toc65022663"/>
+            <w:bookmarkStart w:id="24" w:name="_Toc65043281"/>
+            <w:bookmarkStart w:id="25" w:name="_Toc66223722"/>
+            <w:bookmarkStart w:id="26" w:name="_Toc66225918"/>
+            <w:bookmarkStart w:id="27" w:name="_Toc71145333"/>
             <w:r>
               <w:rPr>
                 <w:color w:val="FFFFFF" w:themeColor="background1"/>
@@ -568,10 +577,11 @@
               </w:rPr>
               <w:t>(s)</w:t>
             </w:r>
-            <w:bookmarkEnd w:id="19"/>
-            <w:bookmarkEnd w:id="20"/>
-            <w:bookmarkEnd w:id="21"/>
-            <w:bookmarkEnd w:id="22"/>
+            <w:bookmarkEnd w:id="23"/>
+            <w:bookmarkEnd w:id="24"/>
+            <w:bookmarkEnd w:id="25"/>
+            <w:bookmarkEnd w:id="26"/>
+            <w:bookmarkEnd w:id="27"/>
           </w:p>
         </w:tc>
         <w:tc>
@@ -592,10 +602,11 @@
                 <w:szCs w:val="24"/>
               </w:rPr>
             </w:pPr>
-            <w:bookmarkStart w:id="23" w:name="_Toc65022664"/>
-            <w:bookmarkStart w:id="24" w:name="_Toc65043282"/>
-            <w:bookmarkStart w:id="25" w:name="_Toc66223723"/>
-            <w:bookmarkStart w:id="26" w:name="_Toc66225919"/>
+            <w:bookmarkStart w:id="28" w:name="_Toc65022664"/>
+            <w:bookmarkStart w:id="29" w:name="_Toc65043282"/>
+            <w:bookmarkStart w:id="30" w:name="_Toc66223723"/>
+            <w:bookmarkStart w:id="31" w:name="_Toc66225919"/>
+            <w:bookmarkStart w:id="32" w:name="_Toc71145334"/>
             <w:r>
               <w:rPr>
                 <w:color w:val="FFFFFF" w:themeColor="background1"/>
@@ -604,10 +615,11 @@
               </w:rPr>
               <w:t>Change Comments</w:t>
             </w:r>
-            <w:bookmarkEnd w:id="23"/>
-            <w:bookmarkEnd w:id="24"/>
-            <w:bookmarkEnd w:id="25"/>
-            <w:bookmarkEnd w:id="26"/>
+            <w:bookmarkEnd w:id="28"/>
+            <w:bookmarkEnd w:id="29"/>
+            <w:bookmarkEnd w:id="30"/>
+            <w:bookmarkEnd w:id="31"/>
+            <w:bookmarkEnd w:id="32"/>
           </w:p>
         </w:tc>
       </w:tr>
@@ -631,10 +643,11 @@
                 <w:szCs w:val="24"/>
               </w:rPr>
             </w:pPr>
-            <w:bookmarkStart w:id="27" w:name="_Toc65022665"/>
-            <w:bookmarkStart w:id="28" w:name="_Toc65043283"/>
-            <w:bookmarkStart w:id="29" w:name="_Toc66223724"/>
-            <w:bookmarkStart w:id="30" w:name="_Toc66225920"/>
+            <w:bookmarkStart w:id="33" w:name="_Toc65022665"/>
+            <w:bookmarkStart w:id="34" w:name="_Toc65043283"/>
+            <w:bookmarkStart w:id="35" w:name="_Toc66223724"/>
+            <w:bookmarkStart w:id="36" w:name="_Toc66225920"/>
+            <w:bookmarkStart w:id="37" w:name="_Toc71145335"/>
             <w:r>
               <w:rPr>
                 <w:b w:val="0"/>
@@ -644,10 +657,11 @@
               </w:rPr>
               <w:t>1.0</w:t>
             </w:r>
-            <w:bookmarkEnd w:id="27"/>
-            <w:bookmarkEnd w:id="28"/>
-            <w:bookmarkEnd w:id="29"/>
-            <w:bookmarkEnd w:id="30"/>
+            <w:bookmarkEnd w:id="33"/>
+            <w:bookmarkEnd w:id="34"/>
+            <w:bookmarkEnd w:id="35"/>
+            <w:bookmarkEnd w:id="36"/>
+            <w:bookmarkEnd w:id="37"/>
           </w:p>
         </w:tc>
         <w:tc>
@@ -669,10 +683,11 @@
                 <w:szCs w:val="24"/>
               </w:rPr>
             </w:pPr>
-            <w:bookmarkStart w:id="31" w:name="_Toc65022666"/>
-            <w:bookmarkStart w:id="32" w:name="_Toc65043284"/>
-            <w:bookmarkStart w:id="33" w:name="_Toc66223725"/>
-            <w:bookmarkStart w:id="34" w:name="_Toc66225921"/>
+            <w:bookmarkStart w:id="38" w:name="_Toc65022666"/>
+            <w:bookmarkStart w:id="39" w:name="_Toc65043284"/>
+            <w:bookmarkStart w:id="40" w:name="_Toc66223725"/>
+            <w:bookmarkStart w:id="41" w:name="_Toc66225921"/>
+            <w:bookmarkStart w:id="42" w:name="_Toc71145336"/>
             <w:r>
               <w:rPr>
                 <w:b w:val="0"/>
@@ -691,10 +706,11 @@
               </w:rPr>
               <w:t>2.23.2021</w:t>
             </w:r>
-            <w:bookmarkEnd w:id="31"/>
-            <w:bookmarkEnd w:id="32"/>
-            <w:bookmarkEnd w:id="33"/>
-            <w:bookmarkEnd w:id="34"/>
+            <w:bookmarkEnd w:id="38"/>
+            <w:bookmarkEnd w:id="39"/>
+            <w:bookmarkEnd w:id="40"/>
+            <w:bookmarkEnd w:id="41"/>
+            <w:bookmarkEnd w:id="42"/>
           </w:p>
         </w:tc>
         <w:tc>
@@ -735,9 +751,10 @@
                 <w:szCs w:val="24"/>
               </w:rPr>
             </w:pPr>
-            <w:bookmarkStart w:id="35" w:name="_Toc65043285"/>
-            <w:bookmarkStart w:id="36" w:name="_Toc66223726"/>
-            <w:bookmarkStart w:id="37" w:name="_Toc66225922"/>
+            <w:bookmarkStart w:id="43" w:name="_Toc65043285"/>
+            <w:bookmarkStart w:id="44" w:name="_Toc66223726"/>
+            <w:bookmarkStart w:id="45" w:name="_Toc66225922"/>
+            <w:bookmarkStart w:id="46" w:name="_Toc71145337"/>
             <w:r>
               <w:rPr>
                 <w:b w:val="0"/>
@@ -747,9 +764,10 @@
               </w:rPr>
               <w:t>Rough Draft #1</w:t>
             </w:r>
-            <w:bookmarkEnd w:id="35"/>
-            <w:bookmarkEnd w:id="36"/>
-            <w:bookmarkEnd w:id="37"/>
+            <w:bookmarkEnd w:id="43"/>
+            <w:bookmarkEnd w:id="44"/>
+            <w:bookmarkEnd w:id="45"/>
+            <w:bookmarkEnd w:id="46"/>
           </w:p>
         </w:tc>
       </w:tr>
@@ -773,8 +791,9 @@
                 <w:szCs w:val="24"/>
               </w:rPr>
             </w:pPr>
-            <w:bookmarkStart w:id="38" w:name="_Toc66223727"/>
-            <w:bookmarkStart w:id="39" w:name="_Toc66225923"/>
+            <w:bookmarkStart w:id="47" w:name="_Toc66223727"/>
+            <w:bookmarkStart w:id="48" w:name="_Toc66225923"/>
+            <w:bookmarkStart w:id="49" w:name="_Toc71145338"/>
             <w:r>
               <w:rPr>
                 <w:b w:val="0"/>
@@ -784,8 +803,9 @@
               </w:rPr>
               <w:t>1.1</w:t>
             </w:r>
-            <w:bookmarkEnd w:id="38"/>
-            <w:bookmarkEnd w:id="39"/>
+            <w:bookmarkEnd w:id="47"/>
+            <w:bookmarkEnd w:id="48"/>
+            <w:bookmarkEnd w:id="49"/>
           </w:p>
         </w:tc>
         <w:tc>
@@ -807,8 +827,9 @@
                 <w:szCs w:val="24"/>
               </w:rPr>
             </w:pPr>
-            <w:bookmarkStart w:id="40" w:name="_Toc66223728"/>
-            <w:bookmarkStart w:id="41" w:name="_Toc66225924"/>
+            <w:bookmarkStart w:id="50" w:name="_Toc66223728"/>
+            <w:bookmarkStart w:id="51" w:name="_Toc66225924"/>
+            <w:bookmarkStart w:id="52" w:name="_Toc71145339"/>
             <w:r>
               <w:rPr>
                 <w:b w:val="0"/>
@@ -818,8 +839,9 @@
               </w:rPr>
               <w:t>03.09.2021</w:t>
             </w:r>
-            <w:bookmarkEnd w:id="40"/>
-            <w:bookmarkEnd w:id="41"/>
+            <w:bookmarkEnd w:id="50"/>
+            <w:bookmarkEnd w:id="51"/>
+            <w:bookmarkEnd w:id="52"/>
           </w:p>
         </w:tc>
         <w:tc>
@@ -841,8 +863,9 @@
                 <w:szCs w:val="24"/>
               </w:rPr>
             </w:pPr>
-            <w:bookmarkStart w:id="42" w:name="_Toc66223729"/>
-            <w:bookmarkStart w:id="43" w:name="_Toc66225925"/>
+            <w:bookmarkStart w:id="53" w:name="_Toc66223729"/>
+            <w:bookmarkStart w:id="54" w:name="_Toc66225925"/>
+            <w:bookmarkStart w:id="55" w:name="_Toc71145340"/>
             <w:r>
               <w:rPr>
                 <w:b w:val="0"/>
@@ -852,8 +875,9 @@
               </w:rPr>
               <w:t>Team 11</w:t>
             </w:r>
-            <w:bookmarkEnd w:id="42"/>
-            <w:bookmarkEnd w:id="43"/>
+            <w:bookmarkEnd w:id="53"/>
+            <w:bookmarkEnd w:id="54"/>
+            <w:bookmarkEnd w:id="55"/>
           </w:p>
         </w:tc>
         <w:tc>
@@ -875,8 +899,9 @@
                 <w:szCs w:val="24"/>
               </w:rPr>
             </w:pPr>
-            <w:bookmarkStart w:id="44" w:name="_Toc66223730"/>
-            <w:bookmarkStart w:id="45" w:name="_Toc66225926"/>
+            <w:bookmarkStart w:id="56" w:name="_Toc66223730"/>
+            <w:bookmarkStart w:id="57" w:name="_Toc66225926"/>
+            <w:bookmarkStart w:id="58" w:name="_Toc71145341"/>
             <w:r>
               <w:rPr>
                 <w:b w:val="0"/>
@@ -886,8 +911,9 @@
               </w:rPr>
               <w:t>Rough Draft #2</w:t>
             </w:r>
-            <w:bookmarkEnd w:id="44"/>
-            <w:bookmarkEnd w:id="45"/>
+            <w:bookmarkEnd w:id="56"/>
+            <w:bookmarkEnd w:id="57"/>
+            <w:bookmarkEnd w:id="58"/>
           </w:p>
         </w:tc>
       </w:tr>
@@ -911,6 +937,7 @@
                 <w:szCs w:val="24"/>
               </w:rPr>
             </w:pPr>
+            <w:bookmarkStart w:id="59" w:name="_Toc71145342"/>
             <w:r>
               <w:rPr>
                 <w:b w:val="0"/>
@@ -918,17 +945,9 @@
                 <w:sz w:val="24"/>
                 <w:szCs w:val="24"/>
               </w:rPr>
-              <w:t>1.</w:t>
-            </w:r>
-            <w:r>
-              <w:rPr>
-                <w:b w:val="0"/>
-                <w:bCs w:val="0"/>
-                <w:sz w:val="24"/>
-                <w:szCs w:val="24"/>
-              </w:rPr>
-              <w:t>2</w:t>
-            </w:r>
+              <w:t>1.2</w:t>
+            </w:r>
+            <w:bookmarkEnd w:id="59"/>
           </w:p>
         </w:tc>
         <w:tc>
@@ -950,6 +969,7 @@
                 <w:szCs w:val="24"/>
               </w:rPr>
             </w:pPr>
+            <w:bookmarkStart w:id="60" w:name="_Toc71145343"/>
             <w:r>
               <w:rPr>
                 <w:b w:val="0"/>
@@ -957,17 +977,9 @@
                 <w:sz w:val="24"/>
                 <w:szCs w:val="24"/>
               </w:rPr>
-              <w:t>05.05</w:t>
-            </w:r>
-            <w:r>
-              <w:rPr>
-                <w:b w:val="0"/>
-                <w:bCs w:val="0"/>
-                <w:sz w:val="24"/>
-                <w:szCs w:val="24"/>
-              </w:rPr>
-              <w:t>.2021</w:t>
-            </w:r>
+              <w:t>05.05.2021</w:t>
+            </w:r>
+            <w:bookmarkEnd w:id="60"/>
           </w:p>
         </w:tc>
         <w:tc>
@@ -989,6 +1001,7 @@
                 <w:szCs w:val="24"/>
               </w:rPr>
             </w:pPr>
+            <w:bookmarkStart w:id="61" w:name="_Toc71145344"/>
             <w:r>
               <w:rPr>
                 <w:b w:val="0"/>
@@ -998,6 +1011,7 @@
               </w:rPr>
               <w:t>Team 11</w:t>
             </w:r>
+            <w:bookmarkEnd w:id="61"/>
           </w:p>
         </w:tc>
         <w:tc>
@@ -1019,6 +1033,7 @@
                 <w:szCs w:val="24"/>
               </w:rPr>
             </w:pPr>
+            <w:bookmarkStart w:id="62" w:name="_Toc71145345"/>
             <w:r>
               <w:rPr>
                 <w:b w:val="0"/>
@@ -1026,17 +1041,9 @@
                 <w:sz w:val="24"/>
                 <w:szCs w:val="24"/>
               </w:rPr>
-              <w:t>Rough Draft #</w:t>
-            </w:r>
-            <w:r>
-              <w:rPr>
-                <w:b w:val="0"/>
-                <w:bCs w:val="0"/>
-                <w:sz w:val="24"/>
-                <w:szCs w:val="24"/>
-              </w:rPr>
-              <w:t>3</w:t>
-            </w:r>
+              <w:t>Rough Draft #3</w:t>
+            </w:r>
+            <w:bookmarkEnd w:id="62"/>
           </w:p>
         </w:tc>
       </w:tr>
@@ -1064,12 +1071,12 @@
           <w:noProof/>
         </w:rPr>
       </w:pPr>
-      <w:bookmarkStart w:id="46" w:name="_Toc66225927"/>
+      <w:bookmarkStart w:id="63" w:name="_Toc71145346"/>
       <w:r>
         <w:lastRenderedPageBreak/>
         <w:t>Table of Contents</w:t>
       </w:r>
-      <w:bookmarkEnd w:id="46"/>
+      <w:bookmarkEnd w:id="63"/>
       <w:r>
         <w:rPr>
           <w:sz w:val="22"/>
@@ -1123,7 +1130,7 @@
         <w:rPr>
           <w:noProof/>
         </w:rPr>
-        <w:instrText xml:space="preserve"> PAGEREF _Toc66225927 \h </w:instrText>
+        <w:instrText xml:space="preserve"> PAGEREF _Toc71145346 \h </w:instrText>
       </w:r>
       <w:r>
         <w:rPr>
@@ -1180,7 +1187,7 @@
         <w:rPr>
           <w:noProof/>
         </w:rPr>
-        <w:instrText xml:space="preserve"> PAGEREF _Toc66225928 \h </w:instrText>
+        <w:instrText xml:space="preserve"> PAGEREF _Toc71145347 \h </w:instrText>
       </w:r>
       <w:r>
         <w:rPr>
@@ -1225,7 +1232,7 @@
         <w:fldChar w:fldCharType="begin"/>
       </w:r>
       <w:r>
-        <w:instrText xml:space="preserve"> PAGEREF _Toc66225929 \h </w:instrText>
+        <w:instrText xml:space="preserve"> PAGEREF _Toc71145348 \h </w:instrText>
       </w:r>
       <w:r>
         <w:fldChar w:fldCharType="separate"/>
@@ -1253,7 +1260,7 @@
         <w:rPr>
           <w:noProof/>
         </w:rPr>
-        <w:t>1.1.1. Process a User Request</w:t>
+        <w:t>1.1.1. Retrieve COVID Information</w:t>
       </w:r>
       <w:r>
         <w:rPr>
@@ -1271,7 +1278,7 @@
         <w:rPr>
           <w:noProof/>
         </w:rPr>
-        <w:instrText xml:space="preserve"> PAGEREF _Toc66225930 \h </w:instrText>
+        <w:instrText xml:space="preserve"> PAGEREF _Toc71145349 \h </w:instrText>
       </w:r>
       <w:r>
         <w:rPr>
@@ -1313,7 +1320,7 @@
         <w:rPr>
           <w:noProof/>
         </w:rPr>
-        <w:t>1.1.2. Process and Visualize Data</w:t>
+        <w:t>1.1.2. Process and Visualize COVID Information</w:t>
       </w:r>
       <w:r>
         <w:rPr>
@@ -1331,7 +1338,7 @@
         <w:rPr>
           <w:noProof/>
         </w:rPr>
-        <w:instrText xml:space="preserve"> PAGEREF _Toc66225931 \h </w:instrText>
+        <w:instrText xml:space="preserve"> PAGEREF _Toc71145350 \h </w:instrText>
       </w:r>
       <w:r>
         <w:rPr>
@@ -1373,7 +1380,7 @@
         <w:rPr>
           <w:noProof/>
         </w:rPr>
-        <w:t>1.1.3. Respond to a Discord Bot Command</w:t>
+        <w:t>1.1.3. Provide Help Information</w:t>
       </w:r>
       <w:r>
         <w:rPr>
@@ -1391,7 +1398,7 @@
         <w:rPr>
           <w:noProof/>
         </w:rPr>
-        <w:instrText xml:space="preserve"> PAGEREF _Toc66225932 \h </w:instrText>
+        <w:instrText xml:space="preserve"> PAGEREF _Toc71145351 \h </w:instrText>
       </w:r>
       <w:r>
         <w:rPr>
@@ -1451,7 +1458,7 @@
         <w:rPr>
           <w:noProof/>
         </w:rPr>
-        <w:instrText xml:space="preserve"> PAGEREF _Toc66225933 \h </w:instrText>
+        <w:instrText xml:space="preserve"> PAGEREF _Toc71145352 \h </w:instrText>
       </w:r>
       <w:r>
         <w:rPr>
@@ -1493,7 +1500,7 @@
         <w:rPr>
           <w:noProof/>
         </w:rPr>
-        <w:t>1.1.5. Provide Source Information</w:t>
+        <w:t>1.1.5. Respond to a Discord Bot Command</w:t>
       </w:r>
       <w:r>
         <w:rPr>
@@ -1511,7 +1518,7 @@
         <w:rPr>
           <w:noProof/>
         </w:rPr>
-        <w:instrText xml:space="preserve"> PAGEREF _Toc66225934 \h </w:instrText>
+        <w:instrText xml:space="preserve"> PAGEREF _Toc71145353 \h </w:instrText>
       </w:r>
       <w:r>
         <w:rPr>
@@ -1553,7 +1560,7 @@
         <w:rPr>
           <w:noProof/>
         </w:rPr>
-        <w:t>1.1.6. Provide Help Information</w:t>
+        <w:t>1.1.6. Provide Source Information</w:t>
       </w:r>
       <w:r>
         <w:rPr>
@@ -1571,7 +1578,7 @@
         <w:rPr>
           <w:noProof/>
         </w:rPr>
-        <w:instrText xml:space="preserve"> PAGEREF _Toc66225935 \h </w:instrText>
+        <w:instrText xml:space="preserve"> PAGEREF _Toc71145354 \h </w:instrText>
       </w:r>
       <w:r>
         <w:rPr>
@@ -1616,13 +1623,13 @@
         <w:fldChar w:fldCharType="begin"/>
       </w:r>
       <w:r>
-        <w:instrText xml:space="preserve"> PAGEREF _Toc66225936 \h </w:instrText>
+        <w:instrText xml:space="preserve"> PAGEREF _Toc71145355 \h </w:instrText>
       </w:r>
       <w:r>
         <w:fldChar w:fldCharType="separate"/>
       </w:r>
       <w:r>
-        <w:t>7</w:t>
+        <w:t>8</w:t>
       </w:r>
       <w:r>
         <w:fldChar w:fldCharType="end"/>
@@ -1662,7 +1669,7 @@
         <w:rPr>
           <w:noProof/>
         </w:rPr>
-        <w:instrText xml:space="preserve"> PAGEREF _Toc66225937 \h </w:instrText>
+        <w:instrText xml:space="preserve"> PAGEREF _Toc71145356 \h </w:instrText>
       </w:r>
       <w:r>
         <w:rPr>
@@ -1679,7 +1686,7 @@
         <w:rPr>
           <w:noProof/>
         </w:rPr>
-        <w:t>7</w:t>
+        <w:t>8</w:t>
       </w:r>
       <w:r>
         <w:rPr>
@@ -1722,7 +1729,7 @@
         <w:rPr>
           <w:noProof/>
         </w:rPr>
-        <w:instrText xml:space="preserve"> PAGEREF _Toc66225938 \h </w:instrText>
+        <w:instrText xml:space="preserve"> PAGEREF _Toc71145357 \h </w:instrText>
       </w:r>
       <w:r>
         <w:rPr>
@@ -1739,7 +1746,7 @@
         <w:rPr>
           <w:noProof/>
         </w:rPr>
-        <w:t>7</w:t>
+        <w:t>8</w:t>
       </w:r>
       <w:r>
         <w:rPr>
@@ -1782,7 +1789,7 @@
         <w:rPr>
           <w:noProof/>
         </w:rPr>
-        <w:instrText xml:space="preserve"> PAGEREF _Toc66225939 \h </w:instrText>
+        <w:instrText xml:space="preserve"> PAGEREF _Toc71145358 \h </w:instrText>
       </w:r>
       <w:r>
         <w:rPr>
@@ -1839,7 +1846,7 @@
         <w:rPr>
           <w:noProof/>
         </w:rPr>
-        <w:instrText xml:space="preserve"> PAGEREF _Toc66225940 \h </w:instrText>
+        <w:instrText xml:space="preserve"> PAGEREF _Toc71145359 \h </w:instrText>
       </w:r>
       <w:r>
         <w:rPr>
@@ -1856,7 +1863,7 @@
         <w:rPr>
           <w:noProof/>
         </w:rPr>
-        <w:t>8</w:t>
+        <w:t>9</w:t>
       </w:r>
       <w:r>
         <w:rPr>
@@ -1884,13 +1891,13 @@
         <w:fldChar w:fldCharType="begin"/>
       </w:r>
       <w:r>
-        <w:instrText xml:space="preserve"> PAGEREF _Toc66225941 \h </w:instrText>
+        <w:instrText xml:space="preserve"> PAGEREF _Toc71145360 \h </w:instrText>
       </w:r>
       <w:r>
         <w:fldChar w:fldCharType="separate"/>
       </w:r>
       <w:r>
-        <w:t>8</w:t>
+        <w:t>9</w:t>
       </w:r>
       <w:r>
         <w:fldChar w:fldCharType="end"/>
@@ -1930,7 +1937,7 @@
         <w:rPr>
           <w:noProof/>
         </w:rPr>
-        <w:instrText xml:space="preserve"> PAGEREF _Toc66225942 \h </w:instrText>
+        <w:instrText xml:space="preserve"> PAGEREF _Toc71145361 \h </w:instrText>
       </w:r>
       <w:r>
         <w:rPr>
@@ -1947,7 +1954,7 @@
         <w:rPr>
           <w:noProof/>
         </w:rPr>
-        <w:t>8</w:t>
+        <w:t>9</w:t>
       </w:r>
       <w:r>
         <w:rPr>
@@ -1990,7 +1997,7 @@
         <w:rPr>
           <w:noProof/>
         </w:rPr>
-        <w:instrText xml:space="preserve"> PAGEREF _Toc66225943 \h </w:instrText>
+        <w:instrText xml:space="preserve"> PAGEREF _Toc71145362 \h </w:instrText>
       </w:r>
       <w:r>
         <w:rPr>
@@ -2007,7 +2014,7 @@
         <w:rPr>
           <w:noProof/>
         </w:rPr>
-        <w:t>8</w:t>
+        <w:t>9</w:t>
       </w:r>
       <w:r>
         <w:rPr>
@@ -2035,13 +2042,13 @@
         <w:fldChar w:fldCharType="begin"/>
       </w:r>
       <w:r>
-        <w:instrText xml:space="preserve"> PAGEREF _Toc66225944 \h </w:instrText>
+        <w:instrText xml:space="preserve"> PAGEREF _Toc71145363 \h </w:instrText>
       </w:r>
       <w:r>
         <w:fldChar w:fldCharType="separate"/>
       </w:r>
       <w:r>
-        <w:t>8</w:t>
+        <w:t>9</w:t>
       </w:r>
       <w:r>
         <w:fldChar w:fldCharType="end"/>
@@ -2081,7 +2088,7 @@
         <w:rPr>
           <w:noProof/>
         </w:rPr>
-        <w:instrText xml:space="preserve"> PAGEREF _Toc66225945 \h </w:instrText>
+        <w:instrText xml:space="preserve"> PAGEREF _Toc71145364 \h </w:instrText>
       </w:r>
       <w:r>
         <w:rPr>
@@ -2098,7 +2105,7 @@
         <w:rPr>
           <w:noProof/>
         </w:rPr>
-        <w:t>8</w:t>
+        <w:t>9</w:t>
       </w:r>
       <w:r>
         <w:rPr>
@@ -2126,13 +2133,13 @@
         <w:fldChar w:fldCharType="begin"/>
       </w:r>
       <w:r>
-        <w:instrText xml:space="preserve"> PAGEREF _Toc66225946 \h </w:instrText>
+        <w:instrText xml:space="preserve"> PAGEREF _Toc71145365 \h </w:instrText>
       </w:r>
       <w:r>
         <w:fldChar w:fldCharType="separate"/>
       </w:r>
       <w:r>
-        <w:t>8</w:t>
+        <w:t>9</w:t>
       </w:r>
       <w:r>
         <w:fldChar w:fldCharType="end"/>
@@ -2172,7 +2179,7 @@
         <w:rPr>
           <w:noProof/>
         </w:rPr>
-        <w:instrText xml:space="preserve"> PAGEREF _Toc66225947 \h </w:instrText>
+        <w:instrText xml:space="preserve"> PAGEREF _Toc71145366 \h </w:instrText>
       </w:r>
       <w:r>
         <w:rPr>
@@ -2189,7 +2196,7 @@
         <w:rPr>
           <w:noProof/>
         </w:rPr>
-        <w:t>8</w:t>
+        <w:t>9</w:t>
       </w:r>
       <w:r>
         <w:rPr>
@@ -2217,7 +2224,7 @@
         <w:fldChar w:fldCharType="begin"/>
       </w:r>
       <w:r>
-        <w:instrText xml:space="preserve"> PAGEREF _Toc66225948 \h </w:instrText>
+        <w:instrText xml:space="preserve"> PAGEREF _Toc71145367 \h </w:instrText>
       </w:r>
       <w:r>
         <w:fldChar w:fldCharType="separate"/>
@@ -2263,7 +2270,7 @@
         <w:rPr>
           <w:noProof/>
         </w:rPr>
-        <w:instrText xml:space="preserve"> PAGEREF _Toc66225949 \h </w:instrText>
+        <w:instrText xml:space="preserve"> PAGEREF _Toc71145368 \h </w:instrText>
       </w:r>
       <w:r>
         <w:rPr>
@@ -2308,13 +2315,13 @@
         <w:fldChar w:fldCharType="begin"/>
       </w:r>
       <w:r>
-        <w:instrText xml:space="preserve"> PAGEREF _Toc66225950 \h </w:instrText>
+        <w:instrText xml:space="preserve"> PAGEREF _Toc71145369 \h </w:instrText>
       </w:r>
       <w:r>
         <w:fldChar w:fldCharType="separate"/>
       </w:r>
       <w:r>
-        <w:t>9</w:t>
+        <w:t>10</w:t>
       </w:r>
       <w:r>
         <w:fldChar w:fldCharType="end"/>
@@ -2354,7 +2361,7 @@
         <w:rPr>
           <w:noProof/>
         </w:rPr>
-        <w:instrText xml:space="preserve"> PAGEREF _Toc66225951 \h </w:instrText>
+        <w:instrText xml:space="preserve"> PAGEREF _Toc71145370 \h </w:instrText>
       </w:r>
       <w:r>
         <w:rPr>
@@ -2371,7 +2378,7 @@
         <w:rPr>
           <w:noProof/>
         </w:rPr>
-        <w:t>9</w:t>
+        <w:t>10</w:t>
       </w:r>
       <w:r>
         <w:rPr>
@@ -2399,13 +2406,13 @@
         <w:fldChar w:fldCharType="begin"/>
       </w:r>
       <w:r>
-        <w:instrText xml:space="preserve"> PAGEREF _Toc66225952 \h </w:instrText>
+        <w:instrText xml:space="preserve"> PAGEREF _Toc71145371 \h </w:instrText>
       </w:r>
       <w:r>
         <w:fldChar w:fldCharType="separate"/>
       </w:r>
       <w:r>
-        <w:t>9</w:t>
+        <w:t>10</w:t>
       </w:r>
       <w:r>
         <w:fldChar w:fldCharType="end"/>
@@ -2445,7 +2452,7 @@
         <w:rPr>
           <w:noProof/>
         </w:rPr>
-        <w:instrText xml:space="preserve"> PAGEREF _Toc66225953 \h </w:instrText>
+        <w:instrText xml:space="preserve"> PAGEREF _Toc71145372 \h </w:instrText>
       </w:r>
       <w:r>
         <w:rPr>
@@ -2462,7 +2469,7 @@
         <w:rPr>
           <w:noProof/>
         </w:rPr>
-        <w:t>9</w:t>
+        <w:t>10</w:t>
       </w:r>
       <w:r>
         <w:rPr>
@@ -2505,7 +2512,7 @@
         <w:rPr>
           <w:noProof/>
         </w:rPr>
-        <w:instrText xml:space="preserve"> PAGEREF _Toc66225954 \h </w:instrText>
+        <w:instrText xml:space="preserve"> PAGEREF _Toc71145373 \h </w:instrText>
       </w:r>
       <w:r>
         <w:rPr>
@@ -2522,7 +2529,7 @@
         <w:rPr>
           <w:noProof/>
         </w:rPr>
-        <w:t>9</w:t>
+        <w:t>10</w:t>
       </w:r>
       <w:r>
         <w:rPr>
@@ -2562,7 +2569,7 @@
         <w:rPr>
           <w:noProof/>
         </w:rPr>
-        <w:instrText xml:space="preserve"> PAGEREF _Toc66225955 \h </w:instrText>
+        <w:instrText xml:space="preserve"> PAGEREF _Toc71145374 \h </w:instrText>
       </w:r>
       <w:r>
         <w:rPr>
@@ -2579,7 +2586,7 @@
         <w:rPr>
           <w:noProof/>
         </w:rPr>
-        <w:t>10</w:t>
+        <w:t>11</w:t>
       </w:r>
       <w:r>
         <w:rPr>
@@ -2598,7 +2605,7 @@
         </w:rPr>
       </w:pPr>
       <w:r>
-        <w:t>3.1. Process a User Request</w:t>
+        <w:t>3.1. Respond to a User Request</w:t>
       </w:r>
       <w:r>
         <w:tab/>
@@ -2607,13 +2614,13 @@
         <w:fldChar w:fldCharType="begin"/>
       </w:r>
       <w:r>
-        <w:instrText xml:space="preserve"> PAGEREF _Toc66225956 \h </w:instrText>
+        <w:instrText xml:space="preserve"> PAGEREF _Toc71145375 \h </w:instrText>
       </w:r>
       <w:r>
         <w:fldChar w:fldCharType="separate"/>
       </w:r>
       <w:r>
-        <w:t>10</w:t>
+        <w:t>11</w:t>
       </w:r>
       <w:r>
         <w:fldChar w:fldCharType="end"/>
@@ -2638,13 +2645,13 @@
         <w:fldChar w:fldCharType="begin"/>
       </w:r>
       <w:r>
-        <w:instrText xml:space="preserve"> PAGEREF _Toc66225957 \h </w:instrText>
+        <w:instrText xml:space="preserve"> PAGEREF _Toc71145376 \h </w:instrText>
       </w:r>
       <w:r>
         <w:fldChar w:fldCharType="separate"/>
       </w:r>
       <w:r>
-        <w:t>11</w:t>
+        <w:t>12</w:t>
       </w:r>
       <w:r>
         <w:fldChar w:fldCharType="end"/>
@@ -2669,13 +2676,13 @@
         <w:fldChar w:fldCharType="begin"/>
       </w:r>
       <w:r>
-        <w:instrText xml:space="preserve"> PAGEREF _Toc66225958 \h </w:instrText>
+        <w:instrText xml:space="preserve"> PAGEREF _Toc71145377 \h </w:instrText>
       </w:r>
       <w:r>
         <w:fldChar w:fldCharType="separate"/>
       </w:r>
       <w:r>
-        <w:t>12</w:t>
+        <w:t>13</w:t>
       </w:r>
       <w:r>
         <w:fldChar w:fldCharType="end"/>
@@ -2722,30 +2729,32 @@
       <w:pPr>
         <w:pStyle w:val="Heading1"/>
       </w:pPr>
-      <w:bookmarkStart w:id="47" w:name="_Toc66225928"/>
+      <w:bookmarkStart w:id="64" w:name="_Toc71145347"/>
       <w:r>
         <w:lastRenderedPageBreak/>
         <w:t>System Requirements</w:t>
       </w:r>
-      <w:bookmarkEnd w:id="47"/>
+      <w:bookmarkEnd w:id="64"/>
     </w:p>
     <w:p>
       <w:pPr>
         <w:pStyle w:val="Heading2"/>
       </w:pPr>
-      <w:bookmarkStart w:id="48" w:name="_Toc66225929"/>
+      <w:bookmarkStart w:id="65" w:name="_Toc71145348"/>
       <w:r>
         <w:t>Functional Requirements</w:t>
       </w:r>
-      <w:bookmarkEnd w:id="48"/>
+      <w:bookmarkEnd w:id="65"/>
     </w:p>
     <w:p>
       <w:pPr>
         <w:pStyle w:val="Heading3"/>
       </w:pPr>
+      <w:bookmarkStart w:id="66" w:name="_Toc71145349"/>
       <w:r>
         <w:t>Retrieve COVID Information</w:t>
       </w:r>
+      <w:bookmarkEnd w:id="66"/>
     </w:p>
     <w:tbl>
       <w:tblPr>
@@ -3383,17 +3392,17 @@
           <w:szCs w:val="40"/>
         </w:rPr>
       </w:pPr>
-      <w:bookmarkStart w:id="49" w:name="_Toc66225931"/>
+      <w:bookmarkStart w:id="67" w:name="_Toc71145350"/>
       <w:r>
         <w:t xml:space="preserve">Process and Visualize </w:t>
       </w:r>
-      <w:bookmarkEnd w:id="49"/>
       <w:r>
         <w:t xml:space="preserve">COVID </w:t>
       </w:r>
       <w:r>
         <w:t>Information</w:t>
       </w:r>
+      <w:bookmarkEnd w:id="67"/>
     </w:p>
     <w:tbl>
       <w:tblPr>
@@ -4062,10 +4071,12 @@
       <w:pPr>
         <w:pStyle w:val="Heading3"/>
       </w:pPr>
+      <w:bookmarkStart w:id="68" w:name="_Toc71145351"/>
       <w:r>
         <w:lastRenderedPageBreak/>
         <w:t>Provide Help Information</w:t>
       </w:r>
+      <w:bookmarkEnd w:id="68"/>
     </w:p>
     <w:tbl>
       <w:tblPr>
@@ -4488,7 +4499,7 @@
       <w:pPr>
         <w:pStyle w:val="Heading3"/>
       </w:pPr>
-      <w:bookmarkStart w:id="50" w:name="_Toc66225933"/>
+      <w:bookmarkStart w:id="69" w:name="_Toc71145352"/>
       <w:r>
         <w:t xml:space="preserve">Respond to a </w:t>
       </w:r>
@@ -4498,7 +4509,7 @@
       <w:r>
         <w:t>Slash Command</w:t>
       </w:r>
-      <w:bookmarkEnd w:id="50"/>
+      <w:bookmarkEnd w:id="69"/>
     </w:p>
     <w:tbl>
       <w:tblPr>
@@ -5263,12 +5274,12 @@
       <w:pPr>
         <w:pStyle w:val="Heading3"/>
       </w:pPr>
-      <w:bookmarkStart w:id="51" w:name="_Toc66225932"/>
+      <w:bookmarkStart w:id="70" w:name="_Toc71145353"/>
       <w:r>
         <w:lastRenderedPageBreak/>
         <w:t>Respond to a Discord Bot Command</w:t>
       </w:r>
-      <w:bookmarkEnd w:id="51"/>
+      <w:bookmarkEnd w:id="70"/>
     </w:p>
     <w:tbl>
       <w:tblPr>
@@ -5321,15 +5332,7 @@
                 <w:sz w:val="22"/>
                 <w:szCs w:val="22"/>
               </w:rPr>
-              <w:t>FR</w:t>
-            </w:r>
-            <w:r>
-              <w:rPr>
-                <w:rFonts w:ascii="Arial" w:hAnsi="Arial" w:cs="Arial"/>
-                <w:sz w:val="22"/>
-                <w:szCs w:val="22"/>
-              </w:rPr>
-              <w:t>5</w:t>
+              <w:t>FR5</w:t>
             </w:r>
           </w:p>
         </w:tc>
@@ -5603,99 +5606,45 @@
                 <w:sz w:val="22"/>
                 <w:szCs w:val="22"/>
               </w:rPr>
-              <w:t xml:space="preserve">User issues a </w:t>
-            </w:r>
-            <w:r>
-              <w:rPr>
-                <w:rFonts w:ascii="Arial" w:hAnsi="Arial" w:cs="Arial"/>
-                <w:color w:val="000000" w:themeColor="text1"/>
-                <w:sz w:val="22"/>
-                <w:szCs w:val="22"/>
-              </w:rPr>
-              <w:t>command to the Discord bot</w:t>
-            </w:r>
-            <w:r>
-              <w:rPr>
-                <w:rFonts w:ascii="Arial" w:hAnsi="Arial" w:cs="Arial"/>
-                <w:color w:val="000000" w:themeColor="text1"/>
-                <w:sz w:val="22"/>
-                <w:szCs w:val="22"/>
-              </w:rPr>
-              <w:t xml:space="preserve"> requesting COVID information with parameters dictating the scope and format of the request.</w:t>
-            </w:r>
-          </w:p>
-          <w:p>
-            <w:pPr>
-              <w:rPr>
-                <w:rFonts w:ascii="Arial" w:hAnsi="Arial" w:cs="Arial"/>
-                <w:color w:val="000000" w:themeColor="text1"/>
-                <w:sz w:val="22"/>
-                <w:szCs w:val="22"/>
-              </w:rPr>
-            </w:pPr>
-            <w:r>
-              <w:rPr>
-                <w:rFonts w:ascii="Arial" w:hAnsi="Arial" w:cs="Arial"/>
-                <w:color w:val="000000" w:themeColor="text1"/>
-                <w:sz w:val="22"/>
-                <w:szCs w:val="22"/>
-              </w:rPr>
-              <w:t xml:space="preserve">The </w:t>
-            </w:r>
-            <w:r>
-              <w:rPr>
-                <w:rFonts w:ascii="Arial" w:hAnsi="Arial" w:cs="Arial"/>
-                <w:color w:val="000000" w:themeColor="text1"/>
-                <w:sz w:val="22"/>
-                <w:szCs w:val="22"/>
-              </w:rPr>
-              <w:t>Discord bot</w:t>
-            </w:r>
-            <w:r>
-              <w:rPr>
-                <w:rFonts w:ascii="Arial" w:hAnsi="Arial" w:cs="Arial"/>
-                <w:color w:val="000000" w:themeColor="text1"/>
-                <w:sz w:val="22"/>
-                <w:szCs w:val="22"/>
-              </w:rPr>
-              <w:t xml:space="preserve"> uses the Coronapyrus package to process the user request.</w:t>
-            </w:r>
-          </w:p>
-          <w:p>
-            <w:pPr>
-              <w:rPr>
-                <w:rFonts w:ascii="Arial" w:hAnsi="Arial" w:cs="Arial"/>
-                <w:color w:val="000000" w:themeColor="text1"/>
-                <w:sz w:val="22"/>
-                <w:szCs w:val="22"/>
-              </w:rPr>
-            </w:pPr>
-            <w:r>
-              <w:rPr>
-                <w:rFonts w:ascii="Arial" w:hAnsi="Arial" w:cs="Arial"/>
-                <w:color w:val="000000" w:themeColor="text1"/>
-                <w:sz w:val="22"/>
-                <w:szCs w:val="22"/>
-              </w:rPr>
-              <w:t xml:space="preserve">The correctly formatted COVID information is then returned to the </w:t>
-            </w:r>
-            <w:r>
-              <w:rPr>
-                <w:rFonts w:ascii="Arial" w:hAnsi="Arial" w:cs="Arial"/>
-                <w:color w:val="000000" w:themeColor="text1"/>
-                <w:sz w:val="22"/>
-                <w:szCs w:val="22"/>
-              </w:rPr>
-              <w:t>Discord bot</w:t>
-            </w:r>
-            <w:r>
-              <w:rPr>
-                <w:rFonts w:ascii="Arial" w:hAnsi="Arial" w:cs="Arial"/>
-                <w:color w:val="000000" w:themeColor="text1"/>
-                <w:sz w:val="22"/>
-                <w:szCs w:val="22"/>
-              </w:rPr>
-              <w:t xml:space="preserve"> to be presented to the user.</w:t>
+              <w:t>User issues a command to the Discord bot requesting COVID information with parameters dictating the scope and format of the request.</w:t>
+            </w:r>
+          </w:p>
+          <w:p>
+            <w:pPr>
+              <w:rPr>
+                <w:rFonts w:ascii="Arial" w:hAnsi="Arial" w:cs="Arial"/>
+                <w:color w:val="000000" w:themeColor="text1"/>
+                <w:sz w:val="22"/>
+                <w:szCs w:val="22"/>
+              </w:rPr>
+            </w:pPr>
+            <w:r>
+              <w:rPr>
+                <w:rFonts w:ascii="Arial" w:hAnsi="Arial" w:cs="Arial"/>
+                <w:color w:val="000000" w:themeColor="text1"/>
+                <w:sz w:val="22"/>
+                <w:szCs w:val="22"/>
+              </w:rPr>
+              <w:t>The Discord bot uses the Coronapyrus package to process the user request.</w:t>
+            </w:r>
+          </w:p>
+          <w:p>
+            <w:pPr>
+              <w:rPr>
+                <w:rFonts w:ascii="Arial" w:hAnsi="Arial" w:cs="Arial"/>
+                <w:color w:val="000000" w:themeColor="text1"/>
+                <w:sz w:val="22"/>
+                <w:szCs w:val="22"/>
+              </w:rPr>
+            </w:pPr>
+            <w:r>
+              <w:rPr>
+                <w:rFonts w:ascii="Arial" w:hAnsi="Arial" w:cs="Arial"/>
+                <w:color w:val="000000" w:themeColor="text1"/>
+                <w:sz w:val="22"/>
+                <w:szCs w:val="22"/>
+              </w:rPr>
+              <w:t>The correctly formatted COVID information is then returned to the Discord bot to be presented to the user.</w:t>
             </w:r>
           </w:p>
         </w:tc>
@@ -5838,11 +5787,11 @@
       <w:pPr>
         <w:pStyle w:val="Heading3"/>
       </w:pPr>
-      <w:bookmarkStart w:id="52" w:name="_Toc66225934"/>
+      <w:bookmarkStart w:id="71" w:name="_Toc71145354"/>
       <w:r>
         <w:t>Provide Source Information</w:t>
       </w:r>
-      <w:bookmarkEnd w:id="52"/>
+      <w:bookmarkEnd w:id="71"/>
     </w:p>
     <w:tbl>
       <w:tblPr>
@@ -5895,15 +5844,7 @@
                 <w:sz w:val="22"/>
                 <w:szCs w:val="22"/>
               </w:rPr>
-              <w:t>FR</w:t>
-            </w:r>
-            <w:r>
-              <w:rPr>
-                <w:rFonts w:ascii="Arial" w:hAnsi="Arial" w:cs="Arial"/>
-                <w:sz w:val="22"/>
-                <w:szCs w:val="22"/>
-              </w:rPr>
-              <w:t>6</w:t>
+              <w:t>FR6</w:t>
             </w:r>
           </w:p>
         </w:tc>
@@ -6273,7 +6214,7 @@
       <w:pPr>
         <w:pStyle w:val="Heading2"/>
       </w:pPr>
-      <w:bookmarkStart w:id="53" w:name="_Toc66225936"/>
+      <w:bookmarkStart w:id="72" w:name="_Toc71145355"/>
       <w:r>
         <w:lastRenderedPageBreak/>
         <w:t>N</w:t>
@@ -6284,7 +6225,7 @@
       <w:r>
         <w:t>ts</w:t>
       </w:r>
-      <w:bookmarkEnd w:id="53"/>
+      <w:bookmarkEnd w:id="72"/>
       <w:r>
         <w:t xml:space="preserve"> </w:t>
       </w:r>
@@ -6293,14 +6234,14 @@
       <w:pPr>
         <w:pStyle w:val="Heading3"/>
       </w:pPr>
-      <w:bookmarkStart w:id="54" w:name="_Toc66225937"/>
+      <w:bookmarkStart w:id="73" w:name="_Toc71145356"/>
       <w:r>
         <w:t>R</w:t>
       </w:r>
       <w:r>
         <w:t>etrieve COVID Information</w:t>
       </w:r>
-      <w:bookmarkEnd w:id="54"/>
+      <w:bookmarkEnd w:id="73"/>
     </w:p>
     <w:tbl>
       <w:tblPr>
@@ -6650,7 +6591,7 @@
       <w:pPr>
         <w:pStyle w:val="Heading3"/>
       </w:pPr>
-      <w:bookmarkStart w:id="55" w:name="_Toc66225938"/>
+      <w:bookmarkStart w:id="74" w:name="_Toc71145357"/>
       <w:r>
         <w:t>Define a User Request’s</w:t>
       </w:r>
@@ -6660,7 +6601,7 @@
       <w:r>
         <w:t>e</w:t>
       </w:r>
-      <w:bookmarkEnd w:id="55"/>
+      <w:bookmarkEnd w:id="74"/>
     </w:p>
     <w:tbl>
       <w:tblPr>
@@ -6996,7 +6937,7 @@
       <w:pPr>
         <w:pStyle w:val="Heading3"/>
       </w:pPr>
-      <w:bookmarkStart w:id="56" w:name="_Toc66225939"/>
+      <w:bookmarkStart w:id="75" w:name="_Toc71145358"/>
       <w:r>
         <w:t>Define a User Request’s</w:t>
       </w:r>
@@ -7006,7 +6947,7 @@
       <w:r>
         <w:t>t</w:t>
       </w:r>
-      <w:bookmarkEnd w:id="56"/>
+      <w:bookmarkEnd w:id="75"/>
     </w:p>
     <w:tbl>
       <w:tblPr>
@@ -7167,15 +7108,7 @@
                 <w:sz w:val="22"/>
                 <w:szCs w:val="22"/>
               </w:rPr>
-              <w:t xml:space="preserve">. </w:t>
-            </w:r>
-            <w:r>
-              <w:rPr>
-                <w:rFonts w:ascii="Arial" w:hAnsi="Arial" w:cs="Arial"/>
-                <w:sz w:val="22"/>
-                <w:szCs w:val="22"/>
-              </w:rPr>
-              <w:t>For media i</w:t>
+              <w:t>. For media i</w:t>
             </w:r>
             <w:r>
               <w:rPr>
@@ -7490,32 +7423,32 @@
       <w:pPr>
         <w:pStyle w:val="Heading1"/>
       </w:pPr>
-      <w:bookmarkStart w:id="57" w:name="_Toc66225940"/>
+      <w:bookmarkStart w:id="76" w:name="_Toc71145359"/>
       <w:r>
         <w:lastRenderedPageBreak/>
         <w:t>Constraints</w:t>
       </w:r>
-      <w:bookmarkEnd w:id="57"/>
+      <w:bookmarkEnd w:id="76"/>
     </w:p>
     <w:p>
       <w:pPr>
         <w:pStyle w:val="Heading2"/>
       </w:pPr>
-      <w:bookmarkStart w:id="58" w:name="_Toc66225941"/>
+      <w:bookmarkStart w:id="77" w:name="_Toc71145360"/>
       <w:r>
         <w:t>Tool Constraints</w:t>
       </w:r>
-      <w:bookmarkEnd w:id="58"/>
+      <w:bookmarkEnd w:id="77"/>
     </w:p>
     <w:p>
       <w:pPr>
         <w:pStyle w:val="Heading3"/>
       </w:pPr>
-      <w:bookmarkStart w:id="59" w:name="_Toc66225942"/>
+      <w:bookmarkStart w:id="78" w:name="_Toc71145361"/>
       <w:r>
         <w:t>Required Python Packages</w:t>
       </w:r>
-      <w:bookmarkEnd w:id="59"/>
+      <w:bookmarkEnd w:id="78"/>
     </w:p>
     <w:tbl>
       <w:tblPr>
@@ -7679,11 +7612,11 @@
       <w:pPr>
         <w:pStyle w:val="Heading3"/>
       </w:pPr>
-      <w:bookmarkStart w:id="60" w:name="_Toc66225943"/>
+      <w:bookmarkStart w:id="79" w:name="_Toc71145362"/>
       <w:r>
         <w:t>Data Availability</w:t>
       </w:r>
-      <w:bookmarkEnd w:id="60"/>
+      <w:bookmarkEnd w:id="79"/>
     </w:p>
     <w:tbl>
       <w:tblPr>
@@ -7875,21 +7808,21 @@
       <w:pPr>
         <w:pStyle w:val="Heading2"/>
       </w:pPr>
-      <w:bookmarkStart w:id="61" w:name="_Toc66225944"/>
+      <w:bookmarkStart w:id="80" w:name="_Toc71145363"/>
       <w:r>
         <w:t>Language Constraints</w:t>
       </w:r>
-      <w:bookmarkEnd w:id="61"/>
+      <w:bookmarkEnd w:id="80"/>
     </w:p>
     <w:p>
       <w:pPr>
         <w:pStyle w:val="Heading3"/>
       </w:pPr>
-      <w:bookmarkStart w:id="62" w:name="_Toc66225945"/>
+      <w:bookmarkStart w:id="81" w:name="_Toc71145364"/>
       <w:r>
         <w:t>Python Constraint</w:t>
       </w:r>
-      <w:bookmarkEnd w:id="62"/>
+      <w:bookmarkEnd w:id="81"/>
     </w:p>
     <w:tbl>
       <w:tblPr>
@@ -8053,21 +7986,21 @@
       <w:pPr>
         <w:pStyle w:val="Heading2"/>
       </w:pPr>
-      <w:bookmarkStart w:id="63" w:name="_Toc66225946"/>
+      <w:bookmarkStart w:id="82" w:name="_Toc71145365"/>
       <w:r>
         <w:t>Platform Constraints</w:t>
       </w:r>
-      <w:bookmarkEnd w:id="63"/>
+      <w:bookmarkEnd w:id="82"/>
     </w:p>
     <w:p>
       <w:pPr>
         <w:pStyle w:val="Heading3"/>
       </w:pPr>
-      <w:bookmarkStart w:id="64" w:name="_Toc66225947"/>
+      <w:bookmarkStart w:id="83" w:name="_Toc71145366"/>
       <w:r>
         <w:t>Python Package Management Platform</w:t>
       </w:r>
-      <w:bookmarkEnd w:id="64"/>
+      <w:bookmarkEnd w:id="83"/>
     </w:p>
     <w:tbl>
       <w:tblPr>
@@ -8255,21 +8188,21 @@
       <w:pPr>
         <w:pStyle w:val="Heading2"/>
       </w:pPr>
-      <w:bookmarkStart w:id="65" w:name="_Toc66225948"/>
+      <w:bookmarkStart w:id="84" w:name="_Toc71145367"/>
       <w:r>
         <w:t>Network Constraints</w:t>
       </w:r>
-      <w:bookmarkEnd w:id="65"/>
+      <w:bookmarkEnd w:id="84"/>
     </w:p>
     <w:p>
       <w:pPr>
         <w:pStyle w:val="Heading3"/>
       </w:pPr>
-      <w:bookmarkStart w:id="66" w:name="_Toc66225949"/>
+      <w:bookmarkStart w:id="85" w:name="_Toc71145368"/>
       <w:r>
         <w:t>Request COVID Information</w:t>
       </w:r>
-      <w:bookmarkEnd w:id="66"/>
+      <w:bookmarkEnd w:id="85"/>
     </w:p>
     <w:tbl>
       <w:tblPr>
@@ -8447,22 +8380,22 @@
       <w:pPr>
         <w:pStyle w:val="Heading2"/>
       </w:pPr>
-      <w:bookmarkStart w:id="67" w:name="_Toc66225950"/>
+      <w:bookmarkStart w:id="86" w:name="_Toc71145369"/>
       <w:r>
         <w:lastRenderedPageBreak/>
         <w:t>Deployment Constraints</w:t>
       </w:r>
-      <w:bookmarkEnd w:id="67"/>
+      <w:bookmarkEnd w:id="86"/>
     </w:p>
     <w:p>
       <w:pPr>
         <w:pStyle w:val="Heading3"/>
       </w:pPr>
-      <w:bookmarkStart w:id="68" w:name="_Toc66225951"/>
+      <w:bookmarkStart w:id="87" w:name="_Toc71145370"/>
       <w:r>
         <w:t>Python Environment</w:t>
       </w:r>
-      <w:bookmarkEnd w:id="68"/>
+      <w:bookmarkEnd w:id="87"/>
     </w:p>
     <w:tbl>
       <w:tblPr>
@@ -8642,21 +8575,21 @@
       <w:pPr>
         <w:pStyle w:val="Heading2"/>
       </w:pPr>
-      <w:bookmarkStart w:id="69" w:name="_Toc66225952"/>
+      <w:bookmarkStart w:id="88" w:name="_Toc71145371"/>
       <w:r>
         <w:t>Budget and Schedule Constraints</w:t>
       </w:r>
-      <w:bookmarkEnd w:id="69"/>
+      <w:bookmarkEnd w:id="88"/>
     </w:p>
     <w:p>
       <w:pPr>
         <w:pStyle w:val="Heading3"/>
       </w:pPr>
-      <w:bookmarkStart w:id="70" w:name="_Toc66225953"/>
+      <w:bookmarkStart w:id="89" w:name="_Toc71145372"/>
       <w:r>
         <w:t>Time Constraint</w:t>
       </w:r>
-      <w:bookmarkEnd w:id="70"/>
+      <w:bookmarkEnd w:id="89"/>
     </w:p>
     <w:tbl>
       <w:tblPr>
@@ -8828,11 +8761,11 @@
       <w:pPr>
         <w:pStyle w:val="Heading3"/>
       </w:pPr>
-      <w:bookmarkStart w:id="71" w:name="_Toc66225954"/>
+      <w:bookmarkStart w:id="90" w:name="_Toc71145373"/>
       <w:r>
         <w:t>Funding Constraint</w:t>
       </w:r>
-      <w:bookmarkEnd w:id="71"/>
+      <w:bookmarkEnd w:id="90"/>
     </w:p>
     <w:tbl>
       <w:tblPr>
@@ -9021,20 +8954,22 @@
       <w:pPr>
         <w:pStyle w:val="Heading1"/>
       </w:pPr>
-      <w:bookmarkStart w:id="72" w:name="_Toc66225955"/>
+      <w:bookmarkStart w:id="91" w:name="_Toc71145374"/>
       <w:r>
         <w:lastRenderedPageBreak/>
         <w:t>Requirements Modeling</w:t>
       </w:r>
-      <w:bookmarkEnd w:id="72"/>
+      <w:bookmarkEnd w:id="91"/>
     </w:p>
     <w:p>
       <w:pPr>
         <w:pStyle w:val="Heading2"/>
       </w:pPr>
+      <w:bookmarkStart w:id="92" w:name="_Toc71145375"/>
       <w:r>
         <w:t>Respond to a User Request</w:t>
       </w:r>
+      <w:bookmarkEnd w:id="92"/>
     </w:p>
     <w:p>
       <w:pPr>
@@ -9619,12 +9554,12 @@
       <w:pPr>
         <w:pStyle w:val="Heading2"/>
       </w:pPr>
-      <w:bookmarkStart w:id="73" w:name="_Toc66225957"/>
+      <w:bookmarkStart w:id="93" w:name="_Toc71145376"/>
       <w:r>
         <w:lastRenderedPageBreak/>
         <w:t>Respond to an Application Command</w:t>
       </w:r>
-      <w:bookmarkEnd w:id="73"/>
+      <w:bookmarkEnd w:id="93"/>
     </w:p>
     <w:p>
       <w:pPr>
@@ -10385,12 +10320,12 @@
       <w:pPr>
         <w:pStyle w:val="Heading2"/>
       </w:pPr>
-      <w:bookmarkStart w:id="74" w:name="_Toc66225958"/>
+      <w:bookmarkStart w:id="94" w:name="_Toc71145377"/>
       <w:r>
         <w:lastRenderedPageBreak/>
         <w:t>Class Diagram</w:t>
       </w:r>
-      <w:bookmarkEnd w:id="74"/>
+      <w:bookmarkEnd w:id="94"/>
     </w:p>
     <w:p>
       <w:pPr>

</xml_diff>